<commit_message>
feat: Completed PROG1170 Module 2 assignment
</commit_message>
<xml_diff>
--- a/Courses/PROG1170 - JavaScript Project I/Module 2 - Project Deliverable/A2-1_Project Deliverable_1_Repo.docx
+++ b/Courses/PROG1170 - JavaScript Project I/Module 2 - Project Deliverable/A2-1_Project Deliverable_1_Repo.docx
@@ -23,6 +23,40 @@
     </w:p>
     <w:p>
       <w:pPr>
+        <w:pStyle w:val="ListParagraph"/>
+        <w:numPr>
+          <w:ilvl w:val="0"/>
+          <w:numId w:val="1"/>
+        </w:numPr>
+        <w:rPr>
+          <w:sz w:val="24"/>
+          <w:szCs w:val="24"/>
+        </w:rPr>
+      </w:pPr>
+      <w:r>
+        <w:rPr>
+          <w:sz w:val="24"/>
+          <w:szCs w:val="24"/>
+        </w:rPr>
+        <w:t xml:space="preserve">Take a screenshot of your ShoppingExperience </w:t>
+      </w:r>
+      <w:r>
+        <w:rPr>
+          <w:sz w:val="24"/>
+          <w:szCs w:val="24"/>
+        </w:rPr>
+        <w:t>GitHub</w:t>
+      </w:r>
+      <w:r>
+        <w:rPr>
+          <w:sz w:val="24"/>
+          <w:szCs w:val="24"/>
+        </w:rPr>
+        <w:t xml:space="preserve"> repository including the name of the repository and the file names</w:t>
+      </w:r>
+    </w:p>
+    <w:p>
+      <w:pPr>
         <w:rPr>
           <w:b/>
           <w:bCs/>
@@ -35,10 +69,10 @@
           <w:noProof/>
         </w:rPr>
         <w:drawing>
-          <wp:inline distT="0" distB="0" distL="0" distR="0" wp14:anchorId="2FFF3FF0" wp14:editId="622930A8">
-            <wp:extent cx="5943600" cy="3103880"/>
-            <wp:effectExtent l="0" t="0" r="0" b="1270"/>
-            <wp:docPr id="1" name="Picture 1" descr="A screenshot of a computer&#10;&#10;Description automatically generated"/>
+          <wp:inline distT="0" distB="0" distL="0" distR="0" wp14:anchorId="113B810C" wp14:editId="43172C63">
+            <wp:extent cx="5943600" cy="2811145"/>
+            <wp:effectExtent l="0" t="0" r="0" b="8255"/>
+            <wp:docPr id="1" name="Picture 1" descr="A screenshot of a computer&#10;&#10;Description automatically generated with medium confidence"/>
             <wp:cNvGraphicFramePr>
               <a:graphicFrameLocks xmlns:a="http://schemas.openxmlformats.org/drawingml/2006/main" noChangeAspect="1"/>
             </wp:cNvGraphicFramePr>
@@ -46,11 +80,11 @@
               <a:graphicData uri="http://schemas.openxmlformats.org/drawingml/2006/picture">
                 <pic:pic xmlns:pic="http://schemas.openxmlformats.org/drawingml/2006/picture">
                   <pic:nvPicPr>
-                    <pic:cNvPr id="1" name="Picture 1" descr="A screenshot of a computer&#10;&#10;Description automatically generated"/>
+                    <pic:cNvPr id="1" name="Picture 1" descr="A screenshot of a computer&#10;&#10;Description automatically generated with medium confidence"/>
                     <pic:cNvPicPr/>
                   </pic:nvPicPr>
                   <pic:blipFill>
-                    <a:blip r:embed="rId4"/>
+                    <a:blip r:embed="rId5"/>
                     <a:stretch>
                       <a:fillRect/>
                     </a:stretch>
@@ -58,7 +92,7 @@
                   <pic:spPr>
                     <a:xfrm>
                       <a:off x="0" y="0"/>
-                      <a:ext cx="5943600" cy="3103880"/>
+                      <a:ext cx="5943600" cy="2811145"/>
                     </a:xfrm>
                     <a:prstGeom prst="rect">
                       <a:avLst/>
@@ -73,6 +107,26 @@
     </w:p>
     <w:p>
       <w:pPr>
+        <w:pStyle w:val="ListParagraph"/>
+        <w:numPr>
+          <w:ilvl w:val="0"/>
+          <w:numId w:val="1"/>
+        </w:numPr>
+        <w:rPr>
+          <w:sz w:val="24"/>
+          <w:szCs w:val="24"/>
+        </w:rPr>
+      </w:pPr>
+      <w:r>
+        <w:rPr>
+          <w:sz w:val="24"/>
+          <w:szCs w:val="24"/>
+        </w:rPr>
+        <w:t>Take a screenshot of your Visual Studio Code Explorer displaying the file names</w:t>
+      </w:r>
+    </w:p>
+    <w:p>
+      <w:pPr>
         <w:rPr>
           <w:b/>
           <w:bCs/>
@@ -85,10 +139,10 @@
           <w:noProof/>
         </w:rPr>
         <w:drawing>
-          <wp:inline distT="0" distB="0" distL="0" distR="0" wp14:anchorId="2F4BA8C5" wp14:editId="2C45BAF5">
-            <wp:extent cx="5943600" cy="3562985"/>
-            <wp:effectExtent l="0" t="0" r="0" b="0"/>
-            <wp:docPr id="2" name="Picture 2" descr="A screenshot of a computer&#10;&#10;Description automatically generated with medium confidence"/>
+          <wp:inline distT="0" distB="0" distL="0" distR="0" wp14:anchorId="265A6E4F" wp14:editId="5589C903">
+            <wp:extent cx="5943600" cy="2435860"/>
+            <wp:effectExtent l="0" t="0" r="0" b="2540"/>
+            <wp:docPr id="4" name="Picture 4" descr="Graphical user interface, text, application&#10;&#10;Description automatically generated"/>
             <wp:cNvGraphicFramePr>
               <a:graphicFrameLocks xmlns:a="http://schemas.openxmlformats.org/drawingml/2006/main" noChangeAspect="1"/>
             </wp:cNvGraphicFramePr>
@@ -96,11 +150,11 @@
               <a:graphicData uri="http://schemas.openxmlformats.org/drawingml/2006/picture">
                 <pic:pic xmlns:pic="http://schemas.openxmlformats.org/drawingml/2006/picture">
                   <pic:nvPicPr>
-                    <pic:cNvPr id="2" name="Picture 2" descr="A screenshot of a computer&#10;&#10;Description automatically generated with medium confidence"/>
+                    <pic:cNvPr id="4" name="Picture 4" descr="Graphical user interface, text, application&#10;&#10;Description automatically generated"/>
                     <pic:cNvPicPr/>
                   </pic:nvPicPr>
                   <pic:blipFill>
-                    <a:blip r:embed="rId5"/>
+                    <a:blip r:embed="rId6"/>
                     <a:stretch>
                       <a:fillRect/>
                     </a:stretch>
@@ -108,7 +162,7 @@
                   <pic:spPr>
                     <a:xfrm>
                       <a:off x="0" y="0"/>
-                      <a:ext cx="5943600" cy="3562985"/>
+                      <a:ext cx="5943600" cy="2435860"/>
                     </a:xfrm>
                     <a:prstGeom prst="rect">
                       <a:avLst/>
@@ -121,168 +175,6 @@
         </w:drawing>
       </w:r>
     </w:p>
-    <w:p>
-      <w:pPr>
-        <w:rPr>
-          <w:b/>
-          <w:bCs/>
-          <w:sz w:val="28"/>
-          <w:szCs w:val="28"/>
-        </w:rPr>
-      </w:pPr>
-      <w:r>
-        <w:rPr>
-          <w:noProof/>
-        </w:rPr>
-        <w:lastRenderedPageBreak/>
-        <w:drawing>
-          <wp:inline distT="0" distB="0" distL="0" distR="0" wp14:anchorId="413A060E" wp14:editId="63CC1B9E">
-            <wp:extent cx="5943600" cy="5657850"/>
-            <wp:effectExtent l="0" t="0" r="0" b="0"/>
-            <wp:docPr id="5" name="Picture 5" descr="Graphical user interface&#10;&#10;Description automatically generated"/>
-            <wp:cNvGraphicFramePr>
-              <a:graphicFrameLocks xmlns:a="http://schemas.openxmlformats.org/drawingml/2006/main" noChangeAspect="1"/>
-            </wp:cNvGraphicFramePr>
-            <a:graphic xmlns:a="http://schemas.openxmlformats.org/drawingml/2006/main">
-              <a:graphicData uri="http://schemas.openxmlformats.org/drawingml/2006/picture">
-                <pic:pic xmlns:pic="http://schemas.openxmlformats.org/drawingml/2006/picture">
-                  <pic:nvPicPr>
-                    <pic:cNvPr id="5" name="Picture 5" descr="Graphical user interface&#10;&#10;Description automatically generated"/>
-                    <pic:cNvPicPr/>
-                  </pic:nvPicPr>
-                  <pic:blipFill>
-                    <a:blip r:embed="rId6"/>
-                    <a:stretch>
-                      <a:fillRect/>
-                    </a:stretch>
-                  </pic:blipFill>
-                  <pic:spPr>
-                    <a:xfrm>
-                      <a:off x="0" y="0"/>
-                      <a:ext cx="5943600" cy="5657850"/>
-                    </a:xfrm>
-                    <a:prstGeom prst="rect">
-                      <a:avLst/>
-                    </a:prstGeom>
-                  </pic:spPr>
-                </pic:pic>
-              </a:graphicData>
-            </a:graphic>
-          </wp:inline>
-        </w:drawing>
-      </w:r>
-    </w:p>
-    <w:p>
-      <w:pPr>
-        <w:rPr>
-          <w:b/>
-          <w:bCs/>
-          <w:sz w:val="28"/>
-          <w:szCs w:val="28"/>
-        </w:rPr>
-      </w:pPr>
-      <w:r>
-        <w:rPr>
-          <w:noProof/>
-        </w:rPr>
-        <w:drawing>
-          <wp:inline distT="0" distB="0" distL="0" distR="0" wp14:anchorId="64CB1F1B" wp14:editId="70B5D4DE">
-            <wp:extent cx="5943600" cy="1979930"/>
-            <wp:effectExtent l="0" t="0" r="0" b="1270"/>
-            <wp:docPr id="6" name="Picture 6" descr="A screenshot of a computer&#10;&#10;Description automatically generated with medium confidence"/>
-            <wp:cNvGraphicFramePr>
-              <a:graphicFrameLocks xmlns:a="http://schemas.openxmlformats.org/drawingml/2006/main" noChangeAspect="1"/>
-            </wp:cNvGraphicFramePr>
-            <a:graphic xmlns:a="http://schemas.openxmlformats.org/drawingml/2006/main">
-              <a:graphicData uri="http://schemas.openxmlformats.org/drawingml/2006/picture">
-                <pic:pic xmlns:pic="http://schemas.openxmlformats.org/drawingml/2006/picture">
-                  <pic:nvPicPr>
-                    <pic:cNvPr id="6" name="Picture 6" descr="A screenshot of a computer&#10;&#10;Description automatically generated with medium confidence"/>
-                    <pic:cNvPicPr/>
-                  </pic:nvPicPr>
-                  <pic:blipFill>
-                    <a:blip r:embed="rId7"/>
-                    <a:stretch>
-                      <a:fillRect/>
-                    </a:stretch>
-                  </pic:blipFill>
-                  <pic:spPr>
-                    <a:xfrm>
-                      <a:off x="0" y="0"/>
-                      <a:ext cx="5943600" cy="1979930"/>
-                    </a:xfrm>
-                    <a:prstGeom prst="rect">
-                      <a:avLst/>
-                    </a:prstGeom>
-                  </pic:spPr>
-                </pic:pic>
-              </a:graphicData>
-            </a:graphic>
-          </wp:inline>
-        </w:drawing>
-      </w:r>
-    </w:p>
-    <w:p>
-      <w:pPr>
-        <w:rPr>
-          <w:b/>
-          <w:bCs/>
-          <w:sz w:val="28"/>
-          <w:szCs w:val="28"/>
-        </w:rPr>
-      </w:pPr>
-      <w:r>
-        <w:rPr>
-          <w:noProof/>
-        </w:rPr>
-        <w:lastRenderedPageBreak/>
-        <w:drawing>
-          <wp:inline distT="0" distB="0" distL="0" distR="0" wp14:anchorId="01FE430A" wp14:editId="17F8040D">
-            <wp:extent cx="5943600" cy="3068320"/>
-            <wp:effectExtent l="0" t="0" r="0" b="0"/>
-            <wp:docPr id="3" name="Picture 3" descr="A screenshot of a computer&#10;&#10;Description automatically generated with medium confidence"/>
-            <wp:cNvGraphicFramePr>
-              <a:graphicFrameLocks xmlns:a="http://schemas.openxmlformats.org/drawingml/2006/main" noChangeAspect="1"/>
-            </wp:cNvGraphicFramePr>
-            <a:graphic xmlns:a="http://schemas.openxmlformats.org/drawingml/2006/main">
-              <a:graphicData uri="http://schemas.openxmlformats.org/drawingml/2006/picture">
-                <pic:pic xmlns:pic="http://schemas.openxmlformats.org/drawingml/2006/picture">
-                  <pic:nvPicPr>
-                    <pic:cNvPr id="3" name="Picture 3" descr="A screenshot of a computer&#10;&#10;Description automatically generated with medium confidence"/>
-                    <pic:cNvPicPr/>
-                  </pic:nvPicPr>
-                  <pic:blipFill>
-                    <a:blip r:embed="rId8"/>
-                    <a:stretch>
-                      <a:fillRect/>
-                    </a:stretch>
-                  </pic:blipFill>
-                  <pic:spPr>
-                    <a:xfrm>
-                      <a:off x="0" y="0"/>
-                      <a:ext cx="5943600" cy="3068320"/>
-                    </a:xfrm>
-                    <a:prstGeom prst="rect">
-                      <a:avLst/>
-                    </a:prstGeom>
-                  </pic:spPr>
-                </pic:pic>
-              </a:graphicData>
-            </a:graphic>
-          </wp:inline>
-        </w:drawing>
-      </w:r>
-    </w:p>
-    <w:p>
-      <w:pPr>
-        <w:rPr>
-          <w:b/>
-          <w:bCs/>
-          <w:sz w:val="28"/>
-          <w:szCs w:val="28"/>
-        </w:rPr>
-      </w:pPr>
-    </w:p>
     <w:sectPr>
       <w:pgSz w:w="12240" w:h="15840"/>
       <w:pgMar w:top="1440" w:right="1440" w:bottom="1440" w:left="1440" w:header="720" w:footer="720" w:gutter="0"/>
@@ -291,6 +183,127 @@
     </w:sectPr>
   </w:body>
 </w:document>
+</file>
+
+<file path=word/numbering.xml><?xml version="1.0" encoding="utf-8"?>
+<w:numbering xmlns:wpc="http://schemas.microsoft.com/office/word/2010/wordprocessingCanvas" xmlns:cx="http://schemas.microsoft.com/office/drawing/2014/chartex" xmlns:cx1="http://schemas.microsoft.com/office/drawing/2015/9/8/chartex" xmlns:cx2="http://schemas.microsoft.com/office/drawing/2015/10/21/chartex" xmlns:cx3="http://schemas.microsoft.com/office/drawing/2016/5/9/chartex" xmlns:cx4="http://schemas.microsoft.com/office/drawing/2016/5/10/chartex" xmlns:cx5="http://schemas.microsoft.com/office/drawing/2016/5/11/chartex" xmlns:cx6="http://schemas.microsoft.com/office/drawing/2016/5/12/chartex" xmlns:cx7="http://schemas.microsoft.com/office/drawing/2016/5/13/chartex" xmlns:cx8="http://schemas.microsoft.com/office/drawing/2016/5/14/chartex" xmlns:mc="http://schemas.openxmlformats.org/markup-compatibility/2006" xmlns:aink="http://schemas.microsoft.com/office/drawing/2016/ink" xmlns:am3d="http://schemas.microsoft.com/office/drawing/2017/model3d" xmlns:o="urn:schemas-microsoft-com:office:office" xmlns:oel="http://schemas.microsoft.com/office/2019/extlst" xmlns:r="http://schemas.openxmlformats.org/officeDocument/2006/relationships" xmlns:m="http://schemas.openxmlformats.org/officeDocument/2006/math" xmlns:v="urn:schemas-microsoft-com:vml" xmlns:wp14="http://schemas.microsoft.com/office/word/2010/wordprocessingDrawing" xmlns:wp="http://schemas.openxmlformats.org/drawingml/2006/wordprocessingDrawing" xmlns:w10="urn:schemas-microsoft-com:office:word" xmlns:w="http://schemas.openxmlformats.org/wordprocessingml/2006/main" xmlns:w14="http://schemas.microsoft.com/office/word/2010/wordml" xmlns:w15="http://schemas.microsoft.com/office/word/2012/wordml" xmlns:w16cex="http://schemas.microsoft.com/office/word/2018/wordml/cex" xmlns:w16cid="http://schemas.microsoft.com/office/word/2016/wordml/cid" xmlns:w16="http://schemas.microsoft.com/office/word/2018/wordml" xmlns:w16sdtdh="http://schemas.microsoft.com/office/word/2020/wordml/sdtdatahash" xmlns:w16se="http://schemas.microsoft.com/office/word/2015/wordml/symex" xmlns:wpg="http://schemas.microsoft.com/office/word/2010/wordprocessingGroup" xmlns:wpi="http://schemas.microsoft.com/office/word/2010/wordprocessingInk" xmlns:wne="http://schemas.microsoft.com/office/word/2006/wordml" xmlns:wps="http://schemas.microsoft.com/office/word/2010/wordprocessingShape" mc:Ignorable="w14 w15 w16se w16cid w16 w16cex w16sdtdh wp14">
+  <w:abstractNum w:abstractNumId="0" w15:restartNumberingAfterBreak="0">
+    <w:nsid w:val="1C4B2207"/>
+    <w:multiLevelType w:val="hybridMultilevel"/>
+    <w:tmpl w:val="3ADC59A6"/>
+    <w:lvl w:ilvl="0" w:tplc="04090001">
+      <w:start w:val="1"/>
+      <w:numFmt w:val="bullet"/>
+      <w:lvlText w:val=""/>
+      <w:lvlJc w:val="left"/>
+      <w:pPr>
+        <w:ind w:left="720" w:hanging="360"/>
+      </w:pPr>
+      <w:rPr>
+        <w:rFonts w:ascii="Symbol" w:hAnsi="Symbol" w:hint="default"/>
+      </w:rPr>
+    </w:lvl>
+    <w:lvl w:ilvl="1" w:tplc="04090003" w:tentative="1">
+      <w:start w:val="1"/>
+      <w:numFmt w:val="bullet"/>
+      <w:lvlText w:val="o"/>
+      <w:lvlJc w:val="left"/>
+      <w:pPr>
+        <w:ind w:left="1440" w:hanging="360"/>
+      </w:pPr>
+      <w:rPr>
+        <w:rFonts w:ascii="Courier New" w:hAnsi="Courier New" w:cs="Courier New" w:hint="default"/>
+      </w:rPr>
+    </w:lvl>
+    <w:lvl w:ilvl="2" w:tplc="04090005" w:tentative="1">
+      <w:start w:val="1"/>
+      <w:numFmt w:val="bullet"/>
+      <w:lvlText w:val=""/>
+      <w:lvlJc w:val="left"/>
+      <w:pPr>
+        <w:ind w:left="2160" w:hanging="360"/>
+      </w:pPr>
+      <w:rPr>
+        <w:rFonts w:ascii="Wingdings" w:hAnsi="Wingdings" w:hint="default"/>
+      </w:rPr>
+    </w:lvl>
+    <w:lvl w:ilvl="3" w:tplc="04090001" w:tentative="1">
+      <w:start w:val="1"/>
+      <w:numFmt w:val="bullet"/>
+      <w:lvlText w:val=""/>
+      <w:lvlJc w:val="left"/>
+      <w:pPr>
+        <w:ind w:left="2880" w:hanging="360"/>
+      </w:pPr>
+      <w:rPr>
+        <w:rFonts w:ascii="Symbol" w:hAnsi="Symbol" w:hint="default"/>
+      </w:rPr>
+    </w:lvl>
+    <w:lvl w:ilvl="4" w:tplc="04090003" w:tentative="1">
+      <w:start w:val="1"/>
+      <w:numFmt w:val="bullet"/>
+      <w:lvlText w:val="o"/>
+      <w:lvlJc w:val="left"/>
+      <w:pPr>
+        <w:ind w:left="3600" w:hanging="360"/>
+      </w:pPr>
+      <w:rPr>
+        <w:rFonts w:ascii="Courier New" w:hAnsi="Courier New" w:cs="Courier New" w:hint="default"/>
+      </w:rPr>
+    </w:lvl>
+    <w:lvl w:ilvl="5" w:tplc="04090005" w:tentative="1">
+      <w:start w:val="1"/>
+      <w:numFmt w:val="bullet"/>
+      <w:lvlText w:val=""/>
+      <w:lvlJc w:val="left"/>
+      <w:pPr>
+        <w:ind w:left="4320" w:hanging="360"/>
+      </w:pPr>
+      <w:rPr>
+        <w:rFonts w:ascii="Wingdings" w:hAnsi="Wingdings" w:hint="default"/>
+      </w:rPr>
+    </w:lvl>
+    <w:lvl w:ilvl="6" w:tplc="04090001" w:tentative="1">
+      <w:start w:val="1"/>
+      <w:numFmt w:val="bullet"/>
+      <w:lvlText w:val=""/>
+      <w:lvlJc w:val="left"/>
+      <w:pPr>
+        <w:ind w:left="5040" w:hanging="360"/>
+      </w:pPr>
+      <w:rPr>
+        <w:rFonts w:ascii="Symbol" w:hAnsi="Symbol" w:hint="default"/>
+      </w:rPr>
+    </w:lvl>
+    <w:lvl w:ilvl="7" w:tplc="04090003" w:tentative="1">
+      <w:start w:val="1"/>
+      <w:numFmt w:val="bullet"/>
+      <w:lvlText w:val="o"/>
+      <w:lvlJc w:val="left"/>
+      <w:pPr>
+        <w:ind w:left="5760" w:hanging="360"/>
+      </w:pPr>
+      <w:rPr>
+        <w:rFonts w:ascii="Courier New" w:hAnsi="Courier New" w:cs="Courier New" w:hint="default"/>
+      </w:rPr>
+    </w:lvl>
+    <w:lvl w:ilvl="8" w:tplc="04090005" w:tentative="1">
+      <w:start w:val="1"/>
+      <w:numFmt w:val="bullet"/>
+      <w:lvlText w:val=""/>
+      <w:lvlJc w:val="left"/>
+      <w:pPr>
+        <w:ind w:left="6480" w:hanging="360"/>
+      </w:pPr>
+      <w:rPr>
+        <w:rFonts w:ascii="Wingdings" w:hAnsi="Wingdings" w:hint="default"/>
+      </w:rPr>
+    </w:lvl>
+  </w:abstractNum>
+  <w:num w:numId="1" w16cid:durableId="469369569">
+    <w:abstractNumId w:val="0"/>
+  </w:num>
+</w:numbering>
 </file>
 
 <file path=word/styles.xml><?xml version="1.0" encoding="utf-8"?>
@@ -719,6 +732,17 @@
     <w:semiHidden/>
     <w:unhideWhenUsed/>
   </w:style>
+  <w:style w:type="paragraph" w:styleId="ListParagraph">
+    <w:name w:val="List Paragraph"/>
+    <w:basedOn w:val="Normal"/>
+    <w:uiPriority w:val="34"/>
+    <w:qFormat/>
+    <w:rsid w:val="009F3578"/>
+    <w:pPr>
+      <w:ind w:left="720"/>
+      <w:contextualSpacing/>
+    </w:pPr>
+  </w:style>
 </w:styles>
 </file>
 

</xml_diff>